<commit_message>
Project2 Solution, Project 4 Upload
</commit_message>
<xml_diff>
--- a/Project3/Project3_report_2019170540.docx
+++ b/Project3/Project3_report_2019170540.docx
@@ -137,7 +137,25 @@
           <w:sz w:val="22"/>
           <w:szCs w:val="22"/>
         </w:rPr>
-        <w:t>2019170540 Wonjun, Oh</w:t>
+        <w:t xml:space="preserve">2019170540 </w:t>
+      </w:r>
+      <w:proofErr w:type="spellStart"/>
+      <w:r>
+        <w:rPr>
+          <w:rFonts w:ascii="Times" w:eastAsia="NanumMyeongjo" w:hAnsi="Times" w:cs="Times New Roman"/>
+          <w:sz w:val="22"/>
+          <w:szCs w:val="22"/>
+        </w:rPr>
+        <w:t>Wonjun</w:t>
+      </w:r>
+      <w:proofErr w:type="spellEnd"/>
+      <w:r>
+        <w:rPr>
+          <w:rFonts w:ascii="Times" w:eastAsia="NanumMyeongjo" w:hAnsi="Times" w:cs="Times New Roman"/>
+          <w:sz w:val="22"/>
+          <w:szCs w:val="22"/>
+        </w:rPr>
+        <w:t>, Oh</w:t>
       </w:r>
       <w:r>
         <w:rPr>
@@ -155,6 +173,7 @@
         </w:rPr>
         <w:t>(</w:t>
       </w:r>
+      <w:proofErr w:type="spellStart"/>
       <w:r>
         <w:rPr>
           <w:rFonts w:ascii="Times" w:eastAsia="NanumMyeongjo" w:hAnsi="Times" w:cs="Times New Roman"/>
@@ -163,6 +182,7 @@
         </w:rPr>
         <w:t>오원준</w:t>
       </w:r>
+      <w:proofErr w:type="spellEnd"/>
       <w:r>
         <w:rPr>
           <w:rFonts w:ascii="Times" w:eastAsia="NanumMyeongjo" w:hAnsi="Times" w:cs="Times New Roman"/>
@@ -406,7 +426,67 @@
           <w:sz w:val="22"/>
           <w:szCs w:val="22"/>
         </w:rPr>
-        <w:t>For the code related to "Validation," only the loss for the model's output is calculated. However, for "Training," additional code is required for loss backward propagation, optimizer step, and scheduler step. Particularly, it is crucial to call "Zero_grad()" since the optimizer, by default, accumulates gradients. In the code that converts the model's output to an RGB file, for each image, the RGB values corresponding to the indices in a pre-specified dictionary for each element (HxW elements) were found and replaced.</w:t>
+        <w:t>For the code related to "Validation," only the loss for the model's output is calculated. However, for "Training," additional code is required for loss backward propagation, optimizer step, and scheduler step. Particularly, it is crucial to call "</w:t>
+      </w:r>
+      <w:proofErr w:type="spellStart"/>
+      <w:r>
+        <w:rPr>
+          <w:rFonts w:ascii="Times" w:eastAsia="NanumMyeongjo" w:hAnsi="Times" w:cs="Times New Roman"/>
+          <w:kern w:val="0"/>
+          <w:sz w:val="22"/>
+          <w:szCs w:val="22"/>
+        </w:rPr>
+        <w:t>Zero_</w:t>
+      </w:r>
+      <w:proofErr w:type="gramStart"/>
+      <w:r>
+        <w:rPr>
+          <w:rFonts w:ascii="Times" w:eastAsia="NanumMyeongjo" w:hAnsi="Times" w:cs="Times New Roman"/>
+          <w:kern w:val="0"/>
+          <w:sz w:val="22"/>
+          <w:szCs w:val="22"/>
+        </w:rPr>
+        <w:t>grad</w:t>
+      </w:r>
+      <w:proofErr w:type="spellEnd"/>
+      <w:r>
+        <w:rPr>
+          <w:rFonts w:ascii="Times" w:eastAsia="NanumMyeongjo" w:hAnsi="Times" w:cs="Times New Roman"/>
+          <w:kern w:val="0"/>
+          <w:sz w:val="22"/>
+          <w:szCs w:val="22"/>
+        </w:rPr>
+        <w:t>(</w:t>
+      </w:r>
+      <w:proofErr w:type="gramEnd"/>
+      <w:r>
+        <w:rPr>
+          <w:rFonts w:ascii="Times" w:eastAsia="NanumMyeongjo" w:hAnsi="Times" w:cs="Times New Roman"/>
+          <w:kern w:val="0"/>
+          <w:sz w:val="22"/>
+          <w:szCs w:val="22"/>
+        </w:rPr>
+        <w:t>)" since the optimizer, by default, accumulates gradients. In the code that converts the model's output to an RGB file, for each image, the RGB values corresponding to the indices in a pre-specified dictionary for each element (</w:t>
+      </w:r>
+      <w:proofErr w:type="spellStart"/>
+      <w:r>
+        <w:rPr>
+          <w:rFonts w:ascii="Times" w:eastAsia="NanumMyeongjo" w:hAnsi="Times" w:cs="Times New Roman"/>
+          <w:kern w:val="0"/>
+          <w:sz w:val="22"/>
+          <w:szCs w:val="22"/>
+        </w:rPr>
+        <w:t>HxW</w:t>
+      </w:r>
+      <w:proofErr w:type="spellEnd"/>
+      <w:r>
+        <w:rPr>
+          <w:rFonts w:ascii="Times" w:eastAsia="NanumMyeongjo" w:hAnsi="Times" w:cs="Times New Roman"/>
+          <w:kern w:val="0"/>
+          <w:sz w:val="22"/>
+          <w:szCs w:val="22"/>
+        </w:rPr>
+        <w:t xml:space="preserve"> elements) were found and replaced.</w:t>
       </w:r>
     </w:p>
     <w:p>
@@ -426,7 +506,7 @@
         <w:wordWrap/>
         <w:adjustRightInd w:val="0"/>
         <w:rPr>
-          <w:rFonts w:ascii="Times" w:eastAsia="NanumMyeongjo" w:hAnsi="Times" w:cs="Times New Roman" w:hint="eastAsia"/>
+          <w:rFonts w:ascii="Cambria" w:eastAsia="NanumMyeongjo" w:hAnsi="Cambria" w:cs="Times New Roman" w:hint="eastAsia"/>
           <w:kern w:val="0"/>
           <w:sz w:val="22"/>
           <w:szCs w:val="22"/>
@@ -441,16 +521,93 @@
           <w:sz w:val="22"/>
           <w:szCs w:val="22"/>
         </w:rPr>
-        <w:t xml:space="preserve">UNet </w:t>
-      </w:r>
-      <w:r>
-        <w:rPr>
-          <w:rFonts w:ascii="Times" w:eastAsia="NanumMyeongjo" w:hAnsi="Times" w:cs="Times New Roman"/>
-          <w:kern w:val="0"/>
-          <w:sz w:val="22"/>
-          <w:szCs w:val="22"/>
-        </w:rPr>
-        <w:t xml:space="preserve">I aligned the dimensions of the Convolution Layer according to the instructions, and during the forward operation, I performed UpSampling followed by concatenation using the torch cat operation. It was important to set dim to 1 so that concatenation could be done along the Channel dimension. </w:t>
+        <w:t>‘</w:t>
+      </w:r>
+      <w:proofErr w:type="spellStart"/>
+      <w:proofErr w:type="gramStart"/>
+      <w:r>
+        <w:rPr>
+          <w:rFonts w:ascii="Times" w:eastAsia="NanumMyeongjo" w:hAnsi="Times" w:cs="Times New Roman"/>
+          <w:b/>
+          <w:bCs/>
+          <w:kern w:val="0"/>
+          <w:sz w:val="22"/>
+          <w:szCs w:val="22"/>
+        </w:rPr>
+        <w:t>get</w:t>
+      </w:r>
+      <w:proofErr w:type="gramEnd"/>
+      <w:r>
+        <w:rPr>
+          <w:rFonts w:ascii="Times" w:eastAsia="NanumMyeongjo" w:hAnsi="Times" w:cs="Times New Roman"/>
+          <w:b/>
+          <w:bCs/>
+          <w:kern w:val="0"/>
+          <w:sz w:val="22"/>
+          <w:szCs w:val="22"/>
+        </w:rPr>
+        <w:t>_loss_train</w:t>
+      </w:r>
+      <w:proofErr w:type="spellEnd"/>
+      <w:r>
+        <w:rPr>
+          <w:rFonts w:ascii="Times" w:eastAsia="NanumMyeongjo" w:hAnsi="Times" w:cs="Times New Roman"/>
+          <w:b/>
+          <w:bCs/>
+          <w:kern w:val="0"/>
+          <w:sz w:val="22"/>
+          <w:szCs w:val="22"/>
+        </w:rPr>
+        <w:t xml:space="preserve">’ Function </w:t>
+      </w:r>
+      <w:r>
+        <w:rPr>
+          <w:rFonts w:ascii="Times" w:eastAsia="NanumMyeongjo" w:hAnsi="Times" w:cs="Times New Roman"/>
+          <w:kern w:val="0"/>
+          <w:sz w:val="22"/>
+          <w:szCs w:val="22"/>
+        </w:rPr>
+        <w:t>Unlike the '</w:t>
+      </w:r>
+      <w:proofErr w:type="spellStart"/>
+      <w:r>
+        <w:rPr>
+          <w:rFonts w:ascii="Times" w:eastAsia="NanumMyeongjo" w:hAnsi="Times" w:cs="Times New Roman"/>
+          <w:kern w:val="0"/>
+          <w:sz w:val="22"/>
+          <w:szCs w:val="22"/>
+        </w:rPr>
+        <w:t>train_model</w:t>
+      </w:r>
+      <w:proofErr w:type="spellEnd"/>
+      <w:r>
+        <w:rPr>
+          <w:rFonts w:ascii="Times" w:eastAsia="NanumMyeongjo" w:hAnsi="Times" w:cs="Times New Roman"/>
+          <w:kern w:val="0"/>
+          <w:sz w:val="22"/>
+          <w:szCs w:val="22"/>
+        </w:rPr>
+        <w:t xml:space="preserve">' function, it does not do practical training, that is, gradient backward. It is </w:t>
+      </w:r>
+      <w:proofErr w:type="gramStart"/>
+      <w:r>
+        <w:rPr>
+          <w:rFonts w:ascii="Times" w:eastAsia="NanumMyeongjo" w:hAnsi="Times" w:cs="Times New Roman"/>
+          <w:kern w:val="0"/>
+          <w:sz w:val="22"/>
+          <w:szCs w:val="22"/>
+        </w:rPr>
+        <w:t>similar to</w:t>
+      </w:r>
+      <w:proofErr w:type="gramEnd"/>
+      <w:r>
+        <w:rPr>
+          <w:rFonts w:ascii="Times" w:eastAsia="NanumMyeongjo" w:hAnsi="Times" w:cs="Times New Roman"/>
+          <w:kern w:val="0"/>
+          <w:sz w:val="22"/>
+          <w:szCs w:val="22"/>
+        </w:rPr>
+        <w:t xml:space="preserve"> Validate, but it differs in that it obtains accruals for training dataset, not validation dataset.</w:t>
       </w:r>
     </w:p>
     <w:p>
@@ -458,7 +615,7 @@
         <w:wordWrap/>
         <w:adjustRightInd w:val="0"/>
         <w:rPr>
-          <w:rFonts w:ascii="Times" w:eastAsia="NanumMyeongjo" w:hAnsi="Times" w:cs="Times New Roman"/>
+          <w:rFonts w:ascii="Times" w:eastAsia="NanumMyeongjo" w:hAnsi="Times" w:cs="Times New Roman" w:hint="eastAsia"/>
           <w:kern w:val="0"/>
           <w:sz w:val="22"/>
           <w:szCs w:val="22"/>
@@ -470,12 +627,14 @@
         <w:wordWrap/>
         <w:adjustRightInd w:val="0"/>
         <w:rPr>
-          <w:rFonts w:ascii="Cambria" w:eastAsia="NanumMyeongjo" w:hAnsi="Cambria" w:cs="Times New Roman" w:hint="eastAsia"/>
-          <w:kern w:val="0"/>
-          <w:sz w:val="22"/>
-          <w:szCs w:val="22"/>
-        </w:rPr>
-      </w:pPr>
+          <w:rFonts w:ascii="Times" w:eastAsia="NanumMyeongjo" w:hAnsi="Times" w:cs="Times New Roman"/>
+          <w:kern w:val="0"/>
+          <w:sz w:val="22"/>
+          <w:szCs w:val="22"/>
+        </w:rPr>
+      </w:pPr>
+      <w:proofErr w:type="spellStart"/>
+      <w:proofErr w:type="gramStart"/>
       <w:r>
         <w:rPr>
           <w:rFonts w:ascii="Times" w:eastAsia="NanumMyeongjo" w:hAnsi="Times" w:cs="Times New Roman"/>
@@ -485,8 +644,10 @@
           <w:sz w:val="22"/>
           <w:szCs w:val="22"/>
         </w:rPr>
-        <w:t>Resnet Encoder UNe</w:t>
-      </w:r>
+        <w:t>UNet</w:t>
+      </w:r>
+      <w:proofErr w:type="spellEnd"/>
+      <w:proofErr w:type="gramEnd"/>
       <w:r>
         <w:rPr>
           <w:rFonts w:ascii="Times" w:eastAsia="NanumMyeongjo" w:hAnsi="Times" w:cs="Times New Roman"/>
@@ -496,15 +657,6 @@
           <w:sz w:val="22"/>
           <w:szCs w:val="22"/>
         </w:rPr>
-        <w:t>t</w:t>
-      </w:r>
-      <w:r>
-        <w:rPr>
-          <w:rFonts w:ascii="Times" w:eastAsia="NanumMyeongjo" w:hAnsi="Times" w:cs="Times New Roman"/>
-          <w:kern w:val="0"/>
-          <w:sz w:val="22"/>
-          <w:szCs w:val="22"/>
-        </w:rPr>
         <w:t xml:space="preserve"> </w:t>
       </w:r>
       <w:r>
@@ -514,7 +666,27 @@
           <w:sz w:val="22"/>
           <w:szCs w:val="22"/>
         </w:rPr>
-        <w:t>I used the same code as the previous assignment, with the only difference being that I did not perform downsampling in the last ResidualBlock of Layer3. In contrast to the previous UNet, where different-dimensional outputs were concatenated, this time I concatenated outputs with the same dimensions.</w:t>
+        <w:t xml:space="preserve">I aligned the dimensions of the Convolution Layer according to the instructions, and during the forward operation, I performed </w:t>
+      </w:r>
+      <w:proofErr w:type="spellStart"/>
+      <w:r>
+        <w:rPr>
+          <w:rFonts w:ascii="Times" w:eastAsia="NanumMyeongjo" w:hAnsi="Times" w:cs="Times New Roman"/>
+          <w:kern w:val="0"/>
+          <w:sz w:val="22"/>
+          <w:szCs w:val="22"/>
+        </w:rPr>
+        <w:t>UpSampling</w:t>
+      </w:r>
+      <w:proofErr w:type="spellEnd"/>
+      <w:r>
+        <w:rPr>
+          <w:rFonts w:ascii="Times" w:eastAsia="NanumMyeongjo" w:hAnsi="Times" w:cs="Times New Roman"/>
+          <w:kern w:val="0"/>
+          <w:sz w:val="22"/>
+          <w:szCs w:val="22"/>
+        </w:rPr>
+        <w:t xml:space="preserve"> followed by concatenation using the torch cat operation. It was important to set dim to 1 so that concatenation could be done along the Channel dimension. </w:t>
       </w:r>
     </w:p>
     <w:p>
@@ -522,7 +694,7 @@
         <w:wordWrap/>
         <w:adjustRightInd w:val="0"/>
         <w:rPr>
-          <w:rFonts w:ascii="Cambria" w:eastAsia="NanumMyeongjo" w:hAnsi="Cambria" w:cs="Times New Roman"/>
+          <w:rFonts w:ascii="Times" w:eastAsia="NanumMyeongjo" w:hAnsi="Times" w:cs="Times New Roman"/>
           <w:kern w:val="0"/>
           <w:sz w:val="22"/>
           <w:szCs w:val="22"/>
@@ -534,21 +706,156 @@
         <w:wordWrap/>
         <w:adjustRightInd w:val="0"/>
         <w:rPr>
-          <w:rFonts w:ascii="Cambria" w:eastAsia="NanumMyeongjo" w:hAnsi="Cambria" w:cs="Times New Roman" w:hint="eastAsia"/>
-          <w:kern w:val="0"/>
-          <w:sz w:val="22"/>
-          <w:szCs w:val="22"/>
-        </w:rPr>
-      </w:pPr>
-    </w:p>
-    <w:p>
-      <w:pPr>
-        <w:wordWrap/>
+          <w:rFonts w:ascii="Cambria" w:eastAsia="NanumMyeongjo" w:hAnsi="Cambria" w:cs="Times New Roman"/>
+          <w:kern w:val="0"/>
+          <w:sz w:val="22"/>
+          <w:szCs w:val="22"/>
+        </w:rPr>
+      </w:pPr>
+      <w:r>
         <w:rPr>
           <w:rFonts w:ascii="Times" w:eastAsia="NanumMyeongjo" w:hAnsi="Times" w:cs="Times New Roman"/>
           <w:b/>
           <w:bCs/>
           <w:kern w:val="0"/>
+          <w:sz w:val="22"/>
+          <w:szCs w:val="22"/>
+        </w:rPr>
+        <w:t xml:space="preserve">Resnet Encoder </w:t>
+      </w:r>
+      <w:proofErr w:type="spellStart"/>
+      <w:r>
+        <w:rPr>
+          <w:rFonts w:ascii="Times" w:eastAsia="NanumMyeongjo" w:hAnsi="Times" w:cs="Times New Roman"/>
+          <w:b/>
+          <w:bCs/>
+          <w:kern w:val="0"/>
+          <w:sz w:val="22"/>
+          <w:szCs w:val="22"/>
+        </w:rPr>
+        <w:t>UNet</w:t>
+      </w:r>
+      <w:proofErr w:type="spellEnd"/>
+      <w:r>
+        <w:rPr>
+          <w:rFonts w:ascii="Times" w:eastAsia="NanumMyeongjo" w:hAnsi="Times" w:cs="Times New Roman"/>
+          <w:kern w:val="0"/>
+          <w:sz w:val="22"/>
+          <w:szCs w:val="22"/>
+        </w:rPr>
+        <w:t xml:space="preserve"> </w:t>
+      </w:r>
+      <w:r>
+        <w:rPr>
+          <w:rFonts w:ascii="Times" w:eastAsia="NanumMyeongjo" w:hAnsi="Times" w:cs="Times New Roman"/>
+          <w:kern w:val="0"/>
+          <w:sz w:val="22"/>
+          <w:szCs w:val="22"/>
+        </w:rPr>
+        <w:t xml:space="preserve">I used the same code as the previous assignment, with the only difference being that I did not perform </w:t>
+      </w:r>
+      <w:proofErr w:type="spellStart"/>
+      <w:r>
+        <w:rPr>
+          <w:rFonts w:ascii="Times" w:eastAsia="NanumMyeongjo" w:hAnsi="Times" w:cs="Times New Roman"/>
+          <w:kern w:val="0"/>
+          <w:sz w:val="22"/>
+          <w:szCs w:val="22"/>
+        </w:rPr>
+        <w:t>downsampling</w:t>
+      </w:r>
+      <w:proofErr w:type="spellEnd"/>
+      <w:r>
+        <w:rPr>
+          <w:rFonts w:ascii="Times" w:eastAsia="NanumMyeongjo" w:hAnsi="Times" w:cs="Times New Roman"/>
+          <w:kern w:val="0"/>
+          <w:sz w:val="22"/>
+          <w:szCs w:val="22"/>
+        </w:rPr>
+        <w:t xml:space="preserve"> in the </w:t>
+      </w:r>
+      <w:r>
+        <w:rPr>
+          <w:rFonts w:ascii="Times" w:eastAsia="NanumMyeongjo" w:hAnsi="Times" w:cs="Times New Roman"/>
+          <w:kern w:val="0"/>
+          <w:sz w:val="22"/>
+          <w:szCs w:val="22"/>
+        </w:rPr>
+        <w:t xml:space="preserve">last </w:t>
+      </w:r>
+      <w:proofErr w:type="spellStart"/>
+      <w:r>
+        <w:rPr>
+          <w:rFonts w:ascii="Times" w:eastAsia="NanumMyeongjo" w:hAnsi="Times" w:cs="Times New Roman"/>
+          <w:kern w:val="0"/>
+          <w:sz w:val="22"/>
+          <w:szCs w:val="22"/>
+        </w:rPr>
+        <w:t>ResidualBlock</w:t>
+      </w:r>
+      <w:proofErr w:type="spellEnd"/>
+      <w:r>
+        <w:rPr>
+          <w:rFonts w:ascii="Times" w:eastAsia="NanumMyeongjo" w:hAnsi="Times" w:cs="Times New Roman"/>
+          <w:kern w:val="0"/>
+          <w:sz w:val="22"/>
+          <w:szCs w:val="22"/>
+        </w:rPr>
+        <w:t xml:space="preserve"> of Layer3. In contrast to the previous </w:t>
+      </w:r>
+      <w:proofErr w:type="spellStart"/>
+      <w:r>
+        <w:rPr>
+          <w:rFonts w:ascii="Times" w:eastAsia="NanumMyeongjo" w:hAnsi="Times" w:cs="Times New Roman"/>
+          <w:kern w:val="0"/>
+          <w:sz w:val="22"/>
+          <w:szCs w:val="22"/>
+        </w:rPr>
+        <w:t>UNet</w:t>
+      </w:r>
+      <w:proofErr w:type="spellEnd"/>
+      <w:r>
+        <w:rPr>
+          <w:rFonts w:ascii="Times" w:eastAsia="NanumMyeongjo" w:hAnsi="Times" w:cs="Times New Roman"/>
+          <w:kern w:val="0"/>
+          <w:sz w:val="22"/>
+          <w:szCs w:val="22"/>
+        </w:rPr>
+        <w:t>, where different-dimensional outputs were concatenated, this time I concatenated outputs with the same dimensions.</w:t>
+      </w:r>
+    </w:p>
+    <w:p>
+      <w:pPr>
+        <w:wordWrap/>
+        <w:adjustRightInd w:val="0"/>
+        <w:rPr>
+          <w:rFonts w:ascii="Cambria" w:eastAsia="NanumMyeongjo" w:hAnsi="Cambria" w:cs="Times New Roman"/>
+          <w:kern w:val="0"/>
+          <w:sz w:val="22"/>
+          <w:szCs w:val="22"/>
+        </w:rPr>
+      </w:pPr>
+    </w:p>
+    <w:p>
+      <w:pPr>
+        <w:wordWrap/>
+        <w:adjustRightInd w:val="0"/>
+        <w:rPr>
+          <w:rFonts w:ascii="Cambria" w:eastAsia="NanumMyeongjo" w:hAnsi="Cambria" w:cs="Times New Roman"/>
+          <w:kern w:val="0"/>
+          <w:sz w:val="22"/>
+          <w:szCs w:val="22"/>
+        </w:rPr>
+      </w:pPr>
+    </w:p>
+    <w:p>
+      <w:pPr>
+        <w:wordWrap/>
+        <w:rPr>
+          <w:rFonts w:ascii="Times" w:eastAsia="NanumMyeongjo" w:hAnsi="Times" w:cs="Times New Roman"/>
+          <w:b/>
+          <w:bCs/>
+          <w:kern w:val="0"/>
           <w:sz w:val="30"/>
           <w:szCs w:val="30"/>
         </w:rPr>
@@ -591,29 +898,65 @@
           <w:szCs w:val="22"/>
         </w:rPr>
       </w:pPr>
-      <w:r>
-        <w:rPr>
-          <w:rFonts w:ascii="Times" w:hAnsi="Times" w:cs="Times"/>
-          <w:sz w:val="22"/>
-          <w:szCs w:val="22"/>
-        </w:rPr>
-        <w:t xml:space="preserve">In the case of UNet, 1Epoch learning as indicated in the task resulted in the following </w:t>
-      </w:r>
-      <w:r>
-        <w:rPr>
-          <w:rFonts w:ascii="Times" w:hAnsi="Times" w:cs="Times"/>
-          <w:sz w:val="22"/>
-          <w:szCs w:val="22"/>
-        </w:rPr>
-        <w:t>Figure</w:t>
-      </w:r>
-      <w:r>
-        <w:rPr>
-          <w:rFonts w:ascii="Times" w:hAnsi="Times" w:cs="Times"/>
-          <w:sz w:val="22"/>
-          <w:szCs w:val="22"/>
-        </w:rPr>
-        <w:t>.</w:t>
+      <w:proofErr w:type="spellStart"/>
+      <w:r>
+        <w:rPr>
+          <w:rFonts w:ascii="Times" w:hAnsi="Times" w:cs="Times"/>
+          <w:b/>
+          <w:bCs/>
+          <w:sz w:val="22"/>
+          <w:szCs w:val="22"/>
+        </w:rPr>
+        <w:t>UNet</w:t>
+      </w:r>
+      <w:proofErr w:type="spellEnd"/>
+      <w:r>
+        <w:rPr>
+          <w:rFonts w:ascii="Times" w:hAnsi="Times" w:cs="Times"/>
+          <w:sz w:val="22"/>
+          <w:szCs w:val="22"/>
+        </w:rPr>
+        <w:t xml:space="preserve"> </w:t>
+      </w:r>
+      <w:r>
+        <w:rPr>
+          <w:rFonts w:ascii="Times" w:hAnsi="Times" w:cs="Times"/>
+          <w:sz w:val="22"/>
+          <w:szCs w:val="22"/>
+        </w:rPr>
+        <w:t xml:space="preserve">using </w:t>
+      </w:r>
+      <w:r>
+        <w:rPr>
+          <w:rFonts w:ascii="Times" w:hAnsi="Times" w:cs="Times"/>
+          <w:sz w:val="22"/>
+          <w:szCs w:val="22"/>
+        </w:rPr>
+        <w:t>learning rate 1e-</w:t>
+      </w:r>
+      <w:r>
+        <w:rPr>
+          <w:rFonts w:ascii="Times" w:hAnsi="Times" w:cs="Times"/>
+          <w:sz w:val="22"/>
+          <w:szCs w:val="22"/>
+        </w:rPr>
+        <w:t>4</w:t>
+      </w:r>
+      <w:r>
+        <w:rPr>
+          <w:rFonts w:ascii="Times" w:hAnsi="Times" w:cs="Times"/>
+          <w:sz w:val="22"/>
+          <w:szCs w:val="22"/>
+        </w:rPr>
+        <w:t xml:space="preserve">, </w:t>
+      </w:r>
+      <w:r>
+        <w:rPr>
+          <w:rFonts w:ascii="Times" w:hAnsi="Times" w:cs="Times"/>
+          <w:sz w:val="22"/>
+          <w:szCs w:val="22"/>
+        </w:rPr>
+        <w:t>1Epoch learning as indicated in the task resulted in the following Figure.</w:t>
       </w:r>
     </w:p>
     <w:p>
@@ -628,6 +971,7 @@
     </w:p>
     <w:p>
       <w:pPr>
+        <w:jc w:val="center"/>
         <w:rPr>
           <w:rFonts w:ascii="Times" w:hAnsi="Times" w:cs="Times"/>
           <w:sz w:val="22"/>
@@ -722,6 +1066,7 @@
         </w:rPr>
         <w:t xml:space="preserve"> of </w:t>
       </w:r>
+      <w:proofErr w:type="spellStart"/>
       <w:r>
         <w:rPr>
           <w:rFonts w:ascii="Times" w:hAnsi="Times" w:cs="Times"/>
@@ -731,47 +1076,295 @@
         </w:rPr>
         <w:t>UNet</w:t>
       </w:r>
-    </w:p>
-    <w:p>
-      <w:pPr>
-        <w:rPr>
-          <w:rFonts w:ascii="Times" w:hAnsi="Times" w:cs="Times"/>
-          <w:sz w:val="22"/>
-          <w:szCs w:val="22"/>
-        </w:rPr>
-      </w:pPr>
-    </w:p>
-    <w:p>
-      <w:pPr>
-        <w:rPr>
-          <w:rFonts w:ascii="Times" w:hAnsi="Times" w:cs="Times"/>
-          <w:sz w:val="22"/>
-          <w:szCs w:val="22"/>
-        </w:rPr>
-      </w:pPr>
-      <w:r>
-        <w:rPr>
-          <w:rFonts w:ascii="Times" w:hAnsi="Times" w:cs="Times"/>
-          <w:sz w:val="22"/>
-          <w:szCs w:val="22"/>
-        </w:rPr>
-        <w:t xml:space="preserve">In the case of UNet using a Resnet encoder, 1Epoch learning as indicated in the task resulted in the following </w:t>
-      </w:r>
-      <w:r>
-        <w:rPr>
-          <w:rFonts w:ascii="Times" w:hAnsi="Times" w:cs="Times"/>
-          <w:sz w:val="22"/>
-          <w:szCs w:val="22"/>
-        </w:rPr>
-        <w:t>Figure</w:t>
-      </w:r>
-      <w:r>
-        <w:rPr>
-          <w:rFonts w:ascii="Times" w:hAnsi="Times" w:cs="Times"/>
-          <w:sz w:val="22"/>
-          <w:szCs w:val="22"/>
-        </w:rPr>
-        <w:t>.</w:t>
+      <w:proofErr w:type="spellEnd"/>
+    </w:p>
+    <w:p>
+      <w:pPr>
+        <w:jc w:val="center"/>
+        <w:rPr>
+          <w:rFonts w:ascii="Times" w:hAnsi="Times" w:cs="Times"/>
+          <w:color w:val="000000" w:themeColor="text1"/>
+          <w:sz w:val="18"/>
+          <w:szCs w:val="18"/>
+        </w:rPr>
+      </w:pPr>
+    </w:p>
+    <w:p>
+      <w:pPr>
+        <w:jc w:val="center"/>
+        <w:rPr>
+          <w:rFonts w:ascii="Times" w:hAnsi="Times" w:cs="Times"/>
+          <w:color w:val="000000" w:themeColor="text1"/>
+          <w:sz w:val="18"/>
+          <w:szCs w:val="18"/>
+        </w:rPr>
+      </w:pPr>
+      <w:r>
+        <w:rPr>
+          <w:rFonts w:ascii="Times" w:hAnsi="Times" w:cs="Times"/>
+          <w:noProof/>
+          <w:color w:val="000000" w:themeColor="text1"/>
+          <w:sz w:val="18"/>
+          <w:szCs w:val="18"/>
+        </w:rPr>
+        <w:drawing>
+          <wp:inline distT="0" distB="0" distL="0" distR="0" wp14:anchorId="4B7B96D0" wp14:editId="7011E56D">
+            <wp:extent cx="1296000" cy="1296000"/>
+            <wp:effectExtent l="0" t="0" r="0" b="0"/>
+            <wp:docPr id="966989173" name="그림 11" descr="클립아트, 그래픽, 일러스트레이션, 예술이(가) 표시된 사진&#10;&#10;자동 생성된 설명"/>
+            <wp:cNvGraphicFramePr>
+              <a:graphicFrameLocks xmlns:a="http://schemas.openxmlformats.org/drawingml/2006/main" noChangeAspect="1"/>
+            </wp:cNvGraphicFramePr>
+            <a:graphic xmlns:a="http://schemas.openxmlformats.org/drawingml/2006/main">
+              <a:graphicData uri="http://schemas.openxmlformats.org/drawingml/2006/picture">
+                <pic:pic xmlns:pic="http://schemas.openxmlformats.org/drawingml/2006/picture">
+                  <pic:nvPicPr>
+                    <pic:cNvPr id="966989173" name="그림 11" descr="클립아트, 그래픽, 일러스트레이션, 예술이(가) 표시된 사진&#10;&#10;자동 생성된 설명"/>
+                    <pic:cNvPicPr>
+                      <a:picLocks noChangeAspect="1" noChangeArrowheads="1"/>
+                    </pic:cNvPicPr>
+                  </pic:nvPicPr>
+                  <pic:blipFill>
+                    <a:blip r:embed="rId9">
+                      <a:extLst>
+                        <a:ext uri="{28A0092B-C50C-407E-A947-70E740481C1C}">
+                          <a14:useLocalDpi xmlns:a14="http://schemas.microsoft.com/office/drawing/2010/main" val="0"/>
+                        </a:ext>
+                      </a:extLst>
+                    </a:blip>
+                    <a:srcRect/>
+                    <a:stretch>
+                      <a:fillRect/>
+                    </a:stretch>
+                  </pic:blipFill>
+                  <pic:spPr bwMode="auto">
+                    <a:xfrm>
+                      <a:off x="0" y="0"/>
+                      <a:ext cx="1296000" cy="1296000"/>
+                    </a:xfrm>
+                    <a:prstGeom prst="rect">
+                      <a:avLst/>
+                    </a:prstGeom>
+                    <a:noFill/>
+                    <a:ln>
+                      <a:noFill/>
+                    </a:ln>
+                  </pic:spPr>
+                </pic:pic>
+              </a:graphicData>
+            </a:graphic>
+          </wp:inline>
+        </w:drawing>
+      </w:r>
+      <w:r>
+        <w:rPr>
+          <w:rFonts w:ascii="Times" w:hAnsi="Times" w:cs="Times"/>
+          <w:color w:val="000000" w:themeColor="text1"/>
+          <w:sz w:val="18"/>
+          <w:szCs w:val="18"/>
+        </w:rPr>
+        <w:t xml:space="preserve"> </w:t>
+      </w:r>
+      <w:r>
+        <w:rPr>
+          <w:rFonts w:ascii="Times" w:hAnsi="Times" w:cs="Times"/>
+          <w:noProof/>
+          <w:color w:val="000000" w:themeColor="text1"/>
+          <w:sz w:val="18"/>
+          <w:szCs w:val="18"/>
+        </w:rPr>
+        <w:drawing>
+          <wp:inline distT="0" distB="0" distL="0" distR="0" wp14:anchorId="46E1AEC4" wp14:editId="243F430A">
+            <wp:extent cx="1296000" cy="1296000"/>
+            <wp:effectExtent l="0" t="0" r="0" b="0"/>
+            <wp:docPr id="1949097009" name="그림 12"/>
+            <wp:cNvGraphicFramePr>
+              <a:graphicFrameLocks xmlns:a="http://schemas.openxmlformats.org/drawingml/2006/main" noChangeAspect="1"/>
+            </wp:cNvGraphicFramePr>
+            <a:graphic xmlns:a="http://schemas.openxmlformats.org/drawingml/2006/main">
+              <a:graphicData uri="http://schemas.openxmlformats.org/drawingml/2006/picture">
+                <pic:pic xmlns:pic="http://schemas.openxmlformats.org/drawingml/2006/picture">
+                  <pic:nvPicPr>
+                    <pic:cNvPr id="0" name="Picture 12"/>
+                    <pic:cNvPicPr>
+                      <a:picLocks noChangeAspect="1" noChangeArrowheads="1"/>
+                    </pic:cNvPicPr>
+                  </pic:nvPicPr>
+                  <pic:blipFill>
+                    <a:blip r:embed="rId10">
+                      <a:extLst>
+                        <a:ext uri="{28A0092B-C50C-407E-A947-70E740481C1C}">
+                          <a14:useLocalDpi xmlns:a14="http://schemas.microsoft.com/office/drawing/2010/main" val="0"/>
+                        </a:ext>
+                      </a:extLst>
+                    </a:blip>
+                    <a:srcRect/>
+                    <a:stretch>
+                      <a:fillRect/>
+                    </a:stretch>
+                  </pic:blipFill>
+                  <pic:spPr bwMode="auto">
+                    <a:xfrm>
+                      <a:off x="0" y="0"/>
+                      <a:ext cx="1296000" cy="1296000"/>
+                    </a:xfrm>
+                    <a:prstGeom prst="rect">
+                      <a:avLst/>
+                    </a:prstGeom>
+                    <a:noFill/>
+                    <a:ln>
+                      <a:noFill/>
+                    </a:ln>
+                  </pic:spPr>
+                </pic:pic>
+              </a:graphicData>
+            </a:graphic>
+          </wp:inline>
+        </w:drawing>
+      </w:r>
+    </w:p>
+    <w:p>
+      <w:pPr>
+        <w:jc w:val="center"/>
+        <w:rPr>
+          <w:rFonts w:ascii="Times" w:hAnsi="Times" w:cs="Times" w:hint="eastAsia"/>
+          <w:color w:val="000000" w:themeColor="text1"/>
+          <w:sz w:val="18"/>
+          <w:szCs w:val="18"/>
+        </w:rPr>
+      </w:pPr>
+      <w:r>
+        <w:rPr>
+          <w:rFonts w:ascii="Times" w:hAnsi="Times" w:cs="Times" w:hint="eastAsia"/>
+          <w:color w:val="000000" w:themeColor="text1"/>
+          <w:sz w:val="18"/>
+          <w:szCs w:val="18"/>
+        </w:rPr>
+        <w:t>(F</w:t>
+      </w:r>
+      <w:r>
+        <w:rPr>
+          <w:rFonts w:ascii="Times" w:hAnsi="Times" w:cs="Times"/>
+          <w:color w:val="000000" w:themeColor="text1"/>
+          <w:sz w:val="18"/>
+          <w:szCs w:val="18"/>
+        </w:rPr>
+        <w:t xml:space="preserve">igure2) </w:t>
+      </w:r>
+      <w:r>
+        <w:rPr>
+          <w:rFonts w:ascii="Times" w:hAnsi="Times" w:cs="Times"/>
+          <w:color w:val="000000" w:themeColor="text1"/>
+          <w:sz w:val="18"/>
+          <w:szCs w:val="18"/>
+        </w:rPr>
+        <w:t>L</w:t>
+      </w:r>
+      <w:r>
+        <w:rPr>
+          <w:rFonts w:ascii="Times" w:hAnsi="Times" w:cs="Times"/>
+          <w:color w:val="000000" w:themeColor="text1"/>
+          <w:sz w:val="18"/>
+          <w:szCs w:val="18"/>
+        </w:rPr>
+        <w:t>eft:</w:t>
+      </w:r>
+      <w:r>
+        <w:rPr>
+          <w:rFonts w:ascii="Times" w:hAnsi="Times" w:cs="Times"/>
+          <w:color w:val="000000" w:themeColor="text1"/>
+          <w:sz w:val="18"/>
+          <w:szCs w:val="18"/>
+        </w:rPr>
+        <w:t xml:space="preserve"> Original / Right: Prediction</w:t>
+      </w:r>
+    </w:p>
+    <w:p>
+      <w:pPr>
+        <w:rPr>
+          <w:rFonts w:ascii="Times" w:hAnsi="Times" w:cs="Times"/>
+          <w:sz w:val="22"/>
+          <w:szCs w:val="22"/>
+        </w:rPr>
+      </w:pPr>
+    </w:p>
+    <w:p>
+      <w:pPr>
+        <w:rPr>
+          <w:rFonts w:ascii="Times" w:hAnsi="Times" w:cs="Times"/>
+          <w:sz w:val="22"/>
+          <w:szCs w:val="22"/>
+        </w:rPr>
+      </w:pPr>
+      <w:r>
+        <w:rPr>
+          <w:rFonts w:ascii="Times" w:hAnsi="Times" w:cs="Times"/>
+          <w:b/>
+          <w:bCs/>
+          <w:sz w:val="22"/>
+          <w:szCs w:val="22"/>
+        </w:rPr>
+        <w:t xml:space="preserve">Resnet Encoder </w:t>
+      </w:r>
+      <w:proofErr w:type="spellStart"/>
+      <w:r>
+        <w:rPr>
+          <w:rFonts w:ascii="Times" w:hAnsi="Times" w:cs="Times"/>
+          <w:b/>
+          <w:bCs/>
+          <w:sz w:val="22"/>
+          <w:szCs w:val="22"/>
+        </w:rPr>
+        <w:t>UNet</w:t>
+      </w:r>
+      <w:proofErr w:type="spellEnd"/>
+      <w:r>
+        <w:rPr>
+          <w:rFonts w:ascii="Times" w:hAnsi="Times" w:cs="Times"/>
+          <w:sz w:val="22"/>
+          <w:szCs w:val="22"/>
+        </w:rPr>
+        <w:t xml:space="preserve"> </w:t>
+      </w:r>
+      <w:r>
+        <w:rPr>
+          <w:rFonts w:ascii="Times" w:hAnsi="Times" w:cs="Times"/>
+          <w:sz w:val="22"/>
+          <w:szCs w:val="22"/>
+        </w:rPr>
+        <w:t>U</w:t>
+      </w:r>
+      <w:r>
+        <w:rPr>
+          <w:rFonts w:ascii="Times" w:hAnsi="Times" w:cs="Times"/>
+          <w:sz w:val="22"/>
+          <w:szCs w:val="22"/>
+        </w:rPr>
+        <w:t xml:space="preserve">sing </w:t>
+      </w:r>
+      <w:r>
+        <w:rPr>
+          <w:rFonts w:ascii="Times" w:hAnsi="Times" w:cs="Times"/>
+          <w:sz w:val="22"/>
+          <w:szCs w:val="22"/>
+        </w:rPr>
+        <w:t xml:space="preserve">same </w:t>
+      </w:r>
+      <w:r>
+        <w:rPr>
+          <w:rFonts w:ascii="Times" w:hAnsi="Times" w:cs="Times"/>
+          <w:sz w:val="22"/>
+          <w:szCs w:val="22"/>
+        </w:rPr>
+        <w:t>learning rate 1e-4</w:t>
+      </w:r>
+      <w:r>
+        <w:rPr>
+          <w:rFonts w:ascii="Times" w:hAnsi="Times" w:cs="Times"/>
+          <w:sz w:val="22"/>
+          <w:szCs w:val="22"/>
+        </w:rPr>
+        <w:t>, 1Epoch learning as indicated in the task resulted in the following Figure.</w:t>
       </w:r>
     </w:p>
     <w:p>
@@ -817,7 +1410,7 @@
                     </pic:cNvPicPr>
                   </pic:nvPicPr>
                   <pic:blipFill rotWithShape="1">
-                    <a:blip r:embed="rId9" cstate="print">
+                    <a:blip r:embed="rId11" cstate="print">
                       <a:extLst>
                         <a:ext uri="{28A0092B-C50C-407E-A947-70E740481C1C}">
                           <a14:useLocalDpi xmlns:a14="http://schemas.microsoft.com/office/drawing/2010/main" val="0"/>
@@ -856,54 +1449,812 @@
       <w:pPr>
         <w:jc w:val="center"/>
         <w:rPr>
-          <w:rFonts w:ascii="Times" w:hAnsi="Times" w:cs="Times"/>
-          <w:color w:val="000000" w:themeColor="text1"/>
-          <w:sz w:val="18"/>
-          <w:szCs w:val="18"/>
-        </w:rPr>
-      </w:pPr>
-      <w:r>
-        <w:rPr>
-          <w:rFonts w:ascii="Times" w:hAnsi="Times" w:cs="Times"/>
-          <w:color w:val="000000" w:themeColor="text1"/>
-          <w:sz w:val="18"/>
-          <w:szCs w:val="18"/>
-        </w:rPr>
-        <w:t xml:space="preserve">(Figure 1) Results of </w:t>
-      </w:r>
-      <w:r>
-        <w:rPr>
-          <w:rFonts w:ascii="Times" w:hAnsi="Times" w:cs="Times"/>
-          <w:color w:val="000000" w:themeColor="text1"/>
-          <w:sz w:val="18"/>
-          <w:szCs w:val="18"/>
-        </w:rPr>
-        <w:t xml:space="preserve">ResNet Encoder </w:t>
-      </w:r>
-      <w:r>
-        <w:rPr>
-          <w:rFonts w:ascii="Times" w:hAnsi="Times" w:cs="Times"/>
-          <w:color w:val="000000" w:themeColor="text1"/>
-          <w:sz w:val="18"/>
-          <w:szCs w:val="18"/>
-        </w:rPr>
-        <w:t>UNet</w:t>
-      </w:r>
-    </w:p>
-    <w:p>
-      <w:pPr>
-        <w:rPr>
-          <w:rFonts w:ascii="Times" w:hAnsi="Times" w:cs="Times New Roman" w:hint="eastAsia"/>
-        </w:rPr>
-      </w:pPr>
-    </w:p>
-    <w:p>
-      <w:pPr>
-        <w:wordWrap/>
-        <w:rPr>
-          <w:rFonts w:ascii="Times" w:eastAsia="NanumMyeongjo" w:hAnsi="Times" w:cs="Times New Roman"/>
+          <w:rFonts w:ascii="Times" w:hAnsi="Times" w:cs="Times" w:hint="eastAsia"/>
+          <w:color w:val="000000" w:themeColor="text1"/>
+          <w:sz w:val="18"/>
+          <w:szCs w:val="18"/>
+        </w:rPr>
+      </w:pPr>
+      <w:r>
+        <w:rPr>
+          <w:rFonts w:ascii="Times" w:hAnsi="Times" w:cs="Times"/>
+          <w:color w:val="000000" w:themeColor="text1"/>
+          <w:sz w:val="18"/>
+          <w:szCs w:val="18"/>
+        </w:rPr>
+        <w:t xml:space="preserve">(Figure </w:t>
+      </w:r>
+      <w:r>
+        <w:rPr>
+          <w:rFonts w:ascii="Times" w:hAnsi="Times" w:cs="Times"/>
+          <w:color w:val="000000" w:themeColor="text1"/>
+          <w:sz w:val="18"/>
+          <w:szCs w:val="18"/>
+        </w:rPr>
+        <w:t>3</w:t>
+      </w:r>
+      <w:r>
+        <w:rPr>
+          <w:rFonts w:ascii="Times" w:hAnsi="Times" w:cs="Times"/>
+          <w:color w:val="000000" w:themeColor="text1"/>
+          <w:sz w:val="18"/>
+          <w:szCs w:val="18"/>
+        </w:rPr>
+        <w:t xml:space="preserve">) Results of </w:t>
+      </w:r>
+      <w:proofErr w:type="spellStart"/>
+      <w:r>
+        <w:rPr>
+          <w:rFonts w:ascii="Times" w:hAnsi="Times" w:cs="Times"/>
+          <w:color w:val="000000" w:themeColor="text1"/>
+          <w:sz w:val="18"/>
+          <w:szCs w:val="18"/>
+        </w:rPr>
+        <w:t>ResNet</w:t>
+      </w:r>
+      <w:proofErr w:type="spellEnd"/>
+      <w:r>
+        <w:rPr>
+          <w:rFonts w:ascii="Times" w:hAnsi="Times" w:cs="Times"/>
+          <w:color w:val="000000" w:themeColor="text1"/>
+          <w:sz w:val="18"/>
+          <w:szCs w:val="18"/>
+        </w:rPr>
+        <w:t xml:space="preserve"> Encoder </w:t>
+      </w:r>
+      <w:proofErr w:type="spellStart"/>
+      <w:r>
+        <w:rPr>
+          <w:rFonts w:ascii="Times" w:hAnsi="Times" w:cs="Times"/>
+          <w:color w:val="000000" w:themeColor="text1"/>
+          <w:sz w:val="18"/>
+          <w:szCs w:val="18"/>
+        </w:rPr>
+        <w:t>U</w:t>
+      </w:r>
+      <w:r>
+        <w:rPr>
+          <w:rFonts w:ascii="Times" w:hAnsi="Times" w:cs="Times"/>
+          <w:color w:val="000000" w:themeColor="text1"/>
+          <w:sz w:val="18"/>
+          <w:szCs w:val="18"/>
+        </w:rPr>
+        <w:t>n</w:t>
+      </w:r>
+      <w:r>
+        <w:rPr>
+          <w:rFonts w:ascii="Times" w:hAnsi="Times" w:cs="Times"/>
+          <w:color w:val="000000" w:themeColor="text1"/>
+          <w:sz w:val="18"/>
+          <w:szCs w:val="18"/>
+        </w:rPr>
+        <w:t>et</w:t>
+      </w:r>
+      <w:proofErr w:type="spellEnd"/>
+      <w:r>
+        <w:rPr>
+          <w:rFonts w:ascii="Times" w:hAnsi="Times" w:cs="Times"/>
+          <w:color w:val="000000" w:themeColor="text1"/>
+          <w:sz w:val="18"/>
+          <w:szCs w:val="18"/>
+        </w:rPr>
+        <w:t xml:space="preserve"> </w:t>
+      </w:r>
+      <w:r>
+        <w:rPr>
+          <w:rFonts w:ascii="Times" w:hAnsi="Times" w:cs="Times"/>
+          <w:color w:val="000000" w:themeColor="text1"/>
+          <w:sz w:val="18"/>
+          <w:szCs w:val="18"/>
+        </w:rPr>
+        <w:t>(Before)</w:t>
+      </w:r>
+    </w:p>
+    <w:p>
+      <w:pPr>
+        <w:jc w:val="center"/>
+        <w:rPr>
+          <w:rFonts w:ascii="Times" w:hAnsi="Times" w:cs="Times"/>
+          <w:color w:val="000000" w:themeColor="text1"/>
+          <w:sz w:val="18"/>
+          <w:szCs w:val="18"/>
+        </w:rPr>
+      </w:pPr>
+    </w:p>
+    <w:p>
+      <w:pPr>
+        <w:ind w:firstLineChars="100" w:firstLine="220"/>
+        <w:rPr>
+          <w:rFonts w:ascii="Times" w:hAnsi="Times" w:cs="Times"/>
+          <w:color w:val="000000" w:themeColor="text1"/>
+          <w:sz w:val="22"/>
+          <w:szCs w:val="22"/>
+        </w:rPr>
+      </w:pPr>
+      <w:r>
+        <w:rPr>
+          <w:rFonts w:ascii="Times" w:hAnsi="Times" w:cs="Times"/>
+          <w:color w:val="000000" w:themeColor="text1"/>
+          <w:sz w:val="22"/>
+          <w:szCs w:val="22"/>
+        </w:rPr>
+        <w:t xml:space="preserve">Problem analysis was performed to improve poor loss, accountability, and practical results. As a result of logging, the </w:t>
+      </w:r>
+      <w:r>
+        <w:rPr>
+          <w:rFonts w:ascii="Times" w:hAnsi="Times" w:cs="Times"/>
+          <w:color w:val="000000" w:themeColor="text1"/>
+          <w:sz w:val="22"/>
+          <w:szCs w:val="22"/>
+        </w:rPr>
+        <w:t>training loss</w:t>
+      </w:r>
+      <w:r>
+        <w:rPr>
+          <w:rFonts w:ascii="Times" w:hAnsi="Times" w:cs="Times"/>
+          <w:color w:val="000000" w:themeColor="text1"/>
+          <w:sz w:val="22"/>
+          <w:szCs w:val="22"/>
+        </w:rPr>
+        <w:t xml:space="preserve"> did not decrease and showed a vibrate pattern, so we reduced the learning rate to </w:t>
+      </w:r>
+      <w:r>
+        <w:rPr>
+          <w:rFonts w:ascii="Times" w:hAnsi="Times" w:cs="Times"/>
+          <w:color w:val="000000" w:themeColor="text1"/>
+          <w:sz w:val="22"/>
+          <w:szCs w:val="22"/>
+        </w:rPr>
+        <w:t>3</w:t>
+      </w:r>
+      <w:r>
+        <w:rPr>
+          <w:rFonts w:ascii="Times" w:hAnsi="Times" w:cs="Times"/>
+          <w:color w:val="000000" w:themeColor="text1"/>
+          <w:sz w:val="22"/>
+          <w:szCs w:val="22"/>
+        </w:rPr>
+        <w:t xml:space="preserve">e-5 and turned it around as </w:t>
+      </w:r>
+      <w:r>
+        <w:rPr>
+          <w:rFonts w:ascii="Times" w:hAnsi="Times" w:cs="Times"/>
           <w:b/>
           <w:bCs/>
+          <w:color w:val="000000" w:themeColor="text1"/>
+          <w:sz w:val="22"/>
+          <w:szCs w:val="22"/>
+        </w:rPr>
+        <w:t xml:space="preserve">we judged </w:t>
+      </w:r>
+      <w:r>
+        <w:rPr>
+          <w:rFonts w:ascii="Times" w:hAnsi="Times" w:cs="Times"/>
+          <w:b/>
+          <w:bCs/>
+          <w:color w:val="000000" w:themeColor="text1"/>
+          <w:sz w:val="22"/>
+          <w:szCs w:val="22"/>
+        </w:rPr>
+        <w:t xml:space="preserve">that </w:t>
+      </w:r>
+      <w:r>
+        <w:rPr>
+          <w:rFonts w:ascii="Times" w:hAnsi="Times" w:cs="Times"/>
+          <w:b/>
+          <w:bCs/>
+          <w:color w:val="000000" w:themeColor="text1"/>
+          <w:sz w:val="22"/>
+          <w:szCs w:val="22"/>
+        </w:rPr>
+        <w:t>high learning rate</w:t>
+      </w:r>
+      <w:r>
+        <w:rPr>
+          <w:rFonts w:ascii="Times" w:hAnsi="Times" w:cs="Times"/>
+          <w:b/>
+          <w:bCs/>
+          <w:color w:val="000000" w:themeColor="text1"/>
+          <w:sz w:val="22"/>
+          <w:szCs w:val="22"/>
+        </w:rPr>
+        <w:t xml:space="preserve"> cause loss vibration</w:t>
+      </w:r>
+      <w:r>
+        <w:rPr>
+          <w:rFonts w:ascii="Times" w:hAnsi="Times" w:cs="Times"/>
+          <w:color w:val="000000" w:themeColor="text1"/>
+          <w:sz w:val="22"/>
+          <w:szCs w:val="22"/>
+        </w:rPr>
+        <w:t>. As a result, the following results were obtained.</w:t>
+      </w:r>
+    </w:p>
+    <w:p>
+      <w:pPr>
+        <w:rPr>
+          <w:rFonts w:ascii="Times" w:hAnsi="Times" w:cs="Times New Roman"/>
+        </w:rPr>
+      </w:pPr>
+    </w:p>
+    <w:p>
+      <w:pPr>
+        <w:jc w:val="center"/>
+        <w:rPr>
+          <w:rFonts w:ascii="Times" w:hAnsi="Times" w:cs="Times"/>
+          <w:sz w:val="22"/>
+          <w:szCs w:val="22"/>
+        </w:rPr>
+      </w:pPr>
+      <w:r>
+        <w:rPr>
+          <w:rFonts w:ascii="Times" w:hAnsi="Times" w:cs="Times"/>
+          <w:sz w:val="22"/>
+          <w:szCs w:val="22"/>
+        </w:rPr>
+        <w:lastRenderedPageBreak/>
+        <w:drawing>
+          <wp:inline distT="0" distB="0" distL="0" distR="0" wp14:anchorId="3E51C9E3" wp14:editId="726E753E">
+            <wp:extent cx="2700000" cy="385535"/>
+            <wp:effectExtent l="0" t="0" r="5715" b="0"/>
+            <wp:docPr id="905390561" name="그림 1" descr="텍스트, 스크린샷, 폰트이(가) 표시된 사진&#10;&#10;자동 생성된 설명"/>
+            <wp:cNvGraphicFramePr>
+              <a:graphicFrameLocks xmlns:a="http://schemas.openxmlformats.org/drawingml/2006/main" noChangeAspect="1"/>
+            </wp:cNvGraphicFramePr>
+            <a:graphic xmlns:a="http://schemas.openxmlformats.org/drawingml/2006/main">
+              <a:graphicData uri="http://schemas.openxmlformats.org/drawingml/2006/picture">
+                <pic:pic xmlns:pic="http://schemas.openxmlformats.org/drawingml/2006/picture">
+                  <pic:nvPicPr>
+                    <pic:cNvPr id="905390561" name="그림 1" descr="텍스트, 스크린샷, 폰트이(가) 표시된 사진&#10;&#10;자동 생성된 설명"/>
+                    <pic:cNvPicPr/>
+                  </pic:nvPicPr>
+                  <pic:blipFill>
+                    <a:blip r:embed="rId12"/>
+                    <a:stretch>
+                      <a:fillRect/>
+                    </a:stretch>
+                  </pic:blipFill>
+                  <pic:spPr>
+                    <a:xfrm>
+                      <a:off x="0" y="0"/>
+                      <a:ext cx="2700000" cy="385535"/>
+                    </a:xfrm>
+                    <a:prstGeom prst="rect">
+                      <a:avLst/>
+                    </a:prstGeom>
+                  </pic:spPr>
+                </pic:pic>
+              </a:graphicData>
+            </a:graphic>
+          </wp:inline>
+        </w:drawing>
+      </w:r>
+    </w:p>
+    <w:p>
+      <w:pPr>
+        <w:jc w:val="center"/>
+        <w:rPr>
+          <w:rFonts w:ascii="Times" w:hAnsi="Times" w:cs="Times"/>
+          <w:color w:val="000000" w:themeColor="text1"/>
+          <w:sz w:val="18"/>
+          <w:szCs w:val="18"/>
+        </w:rPr>
+      </w:pPr>
+      <w:r>
+        <w:rPr>
+          <w:rFonts w:ascii="Times" w:hAnsi="Times" w:cs="Times"/>
+          <w:color w:val="000000" w:themeColor="text1"/>
+          <w:sz w:val="18"/>
+          <w:szCs w:val="18"/>
+        </w:rPr>
+        <w:t xml:space="preserve">(Figure </w:t>
+      </w:r>
+      <w:r>
+        <w:rPr>
+          <w:rFonts w:ascii="Times" w:hAnsi="Times" w:cs="Times"/>
+          <w:color w:val="000000" w:themeColor="text1"/>
+          <w:sz w:val="18"/>
+          <w:szCs w:val="18"/>
+        </w:rPr>
+        <w:t>3</w:t>
+      </w:r>
+      <w:r>
+        <w:rPr>
+          <w:rFonts w:ascii="Times" w:hAnsi="Times" w:cs="Times"/>
+          <w:color w:val="000000" w:themeColor="text1"/>
+          <w:sz w:val="18"/>
+          <w:szCs w:val="18"/>
+        </w:rPr>
+        <w:t xml:space="preserve">) Results of </w:t>
+      </w:r>
+      <w:proofErr w:type="spellStart"/>
+      <w:r>
+        <w:rPr>
+          <w:rFonts w:ascii="Times" w:hAnsi="Times" w:cs="Times"/>
+          <w:color w:val="000000" w:themeColor="text1"/>
+          <w:sz w:val="18"/>
+          <w:szCs w:val="18"/>
+        </w:rPr>
+        <w:t>ResNet</w:t>
+      </w:r>
+      <w:proofErr w:type="spellEnd"/>
+      <w:r>
+        <w:rPr>
+          <w:rFonts w:ascii="Times" w:hAnsi="Times" w:cs="Times"/>
+          <w:color w:val="000000" w:themeColor="text1"/>
+          <w:sz w:val="18"/>
+          <w:szCs w:val="18"/>
+        </w:rPr>
+        <w:t xml:space="preserve"> Encoder </w:t>
+      </w:r>
+      <w:proofErr w:type="spellStart"/>
+      <w:proofErr w:type="gramStart"/>
+      <w:r>
+        <w:rPr>
+          <w:rFonts w:ascii="Times" w:hAnsi="Times" w:cs="Times"/>
+          <w:color w:val="000000" w:themeColor="text1"/>
+          <w:sz w:val="18"/>
+          <w:szCs w:val="18"/>
+        </w:rPr>
+        <w:t>UNet</w:t>
+      </w:r>
+      <w:proofErr w:type="spellEnd"/>
+      <w:r>
+        <w:rPr>
+          <w:rFonts w:ascii="Times" w:hAnsi="Times" w:cs="Times"/>
+          <w:color w:val="000000" w:themeColor="text1"/>
+          <w:sz w:val="18"/>
+          <w:szCs w:val="18"/>
+        </w:rPr>
+        <w:t>(</w:t>
+      </w:r>
+      <w:proofErr w:type="gramEnd"/>
+      <w:r>
+        <w:rPr>
+          <w:rFonts w:ascii="Times" w:hAnsi="Times" w:cs="Times"/>
+          <w:color w:val="000000" w:themeColor="text1"/>
+          <w:sz w:val="18"/>
+          <w:szCs w:val="18"/>
+        </w:rPr>
+        <w:t>After)</w:t>
+      </w:r>
+    </w:p>
+    <w:p>
+      <w:pPr>
+        <w:rPr>
+          <w:rFonts w:ascii="Times" w:hAnsi="Times" w:cs="Times New Roman"/>
+        </w:rPr>
+      </w:pPr>
+    </w:p>
+    <w:p>
+      <w:pPr>
+        <w:rPr>
+          <w:rFonts w:ascii="Times" w:hAnsi="Times" w:cs="Times New Roman"/>
+        </w:rPr>
+      </w:pPr>
+      <w:r>
+        <w:rPr>
+          <w:rFonts w:ascii="Times" w:hAnsi="Times" w:cs="Times New Roman"/>
+        </w:rPr>
+        <w:t>Although the loss has decreased a lot, it has not yet performed satisfactorily in Accuracy.</w:t>
+      </w:r>
+    </w:p>
+    <w:p>
+      <w:pPr>
+        <w:rPr>
+          <w:rFonts w:ascii="Times" w:hAnsi="Times" w:cs="Times New Roman"/>
+        </w:rPr>
+      </w:pPr>
+    </w:p>
+    <w:p>
+      <w:pPr>
+        <w:jc w:val="center"/>
+        <w:rPr>
+          <w:rFonts w:ascii="Times" w:hAnsi="Times" w:cs="Times"/>
+          <w:color w:val="000000" w:themeColor="text1"/>
+          <w:sz w:val="18"/>
+          <w:szCs w:val="18"/>
+        </w:rPr>
+      </w:pPr>
+      <w:r>
+        <w:rPr>
+          <w:rFonts w:ascii="Times" w:hAnsi="Times" w:cs="Times New Roman"/>
+          <w:noProof/>
+        </w:rPr>
+        <w:drawing>
+          <wp:inline distT="0" distB="0" distL="0" distR="0" wp14:anchorId="67FC1890" wp14:editId="4D4749D1">
+            <wp:extent cx="1296000" cy="1296000"/>
+            <wp:effectExtent l="0" t="0" r="0" b="0"/>
+            <wp:docPr id="188584178" name="그림 5" descr="말, 포유류, 동물 피규어, 조랑말이(가) 표시된 사진&#10;&#10;자동 생성된 설명"/>
+            <wp:cNvGraphicFramePr>
+              <a:graphicFrameLocks xmlns:a="http://schemas.openxmlformats.org/drawingml/2006/main" noChangeAspect="1"/>
+            </wp:cNvGraphicFramePr>
+            <a:graphic xmlns:a="http://schemas.openxmlformats.org/drawingml/2006/main">
+              <a:graphicData uri="http://schemas.openxmlformats.org/drawingml/2006/picture">
+                <pic:pic xmlns:pic="http://schemas.openxmlformats.org/drawingml/2006/picture">
+                  <pic:nvPicPr>
+                    <pic:cNvPr id="188584178" name="그림 5" descr="말, 포유류, 동물 피규어, 조랑말이(가) 표시된 사진&#10;&#10;자동 생성된 설명"/>
+                    <pic:cNvPicPr>
+                      <a:picLocks noChangeAspect="1" noChangeArrowheads="1"/>
+                    </pic:cNvPicPr>
+                  </pic:nvPicPr>
+                  <pic:blipFill>
+                    <a:blip r:embed="rId13">
+                      <a:extLst>
+                        <a:ext uri="{28A0092B-C50C-407E-A947-70E740481C1C}">
+                          <a14:useLocalDpi xmlns:a14="http://schemas.microsoft.com/office/drawing/2010/main" val="0"/>
+                        </a:ext>
+                      </a:extLst>
+                    </a:blip>
+                    <a:srcRect/>
+                    <a:stretch>
+                      <a:fillRect/>
+                    </a:stretch>
+                  </pic:blipFill>
+                  <pic:spPr bwMode="auto">
+                    <a:xfrm>
+                      <a:off x="0" y="0"/>
+                      <a:ext cx="1296000" cy="1296000"/>
+                    </a:xfrm>
+                    <a:prstGeom prst="rect">
+                      <a:avLst/>
+                    </a:prstGeom>
+                    <a:noFill/>
+                    <a:ln>
+                      <a:noFill/>
+                    </a:ln>
+                  </pic:spPr>
+                </pic:pic>
+              </a:graphicData>
+            </a:graphic>
+          </wp:inline>
+        </w:drawing>
+      </w:r>
+      <w:r>
+        <w:rPr>
+          <w:rFonts w:ascii="Times" w:hAnsi="Times" w:cs="Times"/>
+          <w:color w:val="000000" w:themeColor="text1"/>
+          <w:sz w:val="18"/>
+          <w:szCs w:val="18"/>
+        </w:rPr>
+        <w:t xml:space="preserve"> </w:t>
+      </w:r>
+      <w:r>
+        <w:rPr>
+          <w:rFonts w:ascii="Times" w:hAnsi="Times" w:cs="Times New Roman"/>
+          <w:noProof/>
+        </w:rPr>
+        <w:drawing>
+          <wp:inline distT="0" distB="0" distL="0" distR="0" wp14:anchorId="6BFD288D" wp14:editId="69BAA8AD">
+            <wp:extent cx="1296000" cy="1296000"/>
+            <wp:effectExtent l="0" t="0" r="0" b="0"/>
+            <wp:docPr id="1125409292" name="그림 9"/>
+            <wp:cNvGraphicFramePr>
+              <a:graphicFrameLocks xmlns:a="http://schemas.openxmlformats.org/drawingml/2006/main" noChangeAspect="1"/>
+            </wp:cNvGraphicFramePr>
+            <a:graphic xmlns:a="http://schemas.openxmlformats.org/drawingml/2006/main">
+              <a:graphicData uri="http://schemas.openxmlformats.org/drawingml/2006/picture">
+                <pic:pic xmlns:pic="http://schemas.openxmlformats.org/drawingml/2006/picture">
+                  <pic:nvPicPr>
+                    <pic:cNvPr id="0" name="Picture 9"/>
+                    <pic:cNvPicPr>
+                      <a:picLocks noChangeAspect="1" noChangeArrowheads="1"/>
+                    </pic:cNvPicPr>
+                  </pic:nvPicPr>
+                  <pic:blipFill>
+                    <a:blip r:embed="rId14">
+                      <a:extLst>
+                        <a:ext uri="{28A0092B-C50C-407E-A947-70E740481C1C}">
+                          <a14:useLocalDpi xmlns:a14="http://schemas.microsoft.com/office/drawing/2010/main" val="0"/>
+                        </a:ext>
+                      </a:extLst>
+                    </a:blip>
+                    <a:srcRect/>
+                    <a:stretch>
+                      <a:fillRect/>
+                    </a:stretch>
+                  </pic:blipFill>
+                  <pic:spPr bwMode="auto">
+                    <a:xfrm>
+                      <a:off x="0" y="0"/>
+                      <a:ext cx="1296000" cy="1296000"/>
+                    </a:xfrm>
+                    <a:prstGeom prst="rect">
+                      <a:avLst/>
+                    </a:prstGeom>
+                    <a:noFill/>
+                    <a:ln>
+                      <a:noFill/>
+                    </a:ln>
+                  </pic:spPr>
+                </pic:pic>
+              </a:graphicData>
+            </a:graphic>
+          </wp:inline>
+        </w:drawing>
+      </w:r>
+    </w:p>
+    <w:p>
+      <w:pPr>
+        <w:jc w:val="center"/>
+        <w:rPr>
+          <w:rFonts w:ascii="Times" w:hAnsi="Times" w:cs="Times"/>
+          <w:color w:val="000000" w:themeColor="text1"/>
+          <w:sz w:val="18"/>
+          <w:szCs w:val="18"/>
+        </w:rPr>
+      </w:pPr>
+      <w:r>
+        <w:rPr>
+          <w:rFonts w:ascii="Times" w:hAnsi="Times" w:cs="Times" w:hint="eastAsia"/>
+          <w:color w:val="000000" w:themeColor="text1"/>
+          <w:sz w:val="18"/>
+          <w:szCs w:val="18"/>
+        </w:rPr>
+        <w:t>(F</w:t>
+      </w:r>
+      <w:r>
+        <w:rPr>
+          <w:rFonts w:ascii="Times" w:hAnsi="Times" w:cs="Times"/>
+          <w:color w:val="000000" w:themeColor="text1"/>
+          <w:sz w:val="18"/>
+          <w:szCs w:val="18"/>
+        </w:rPr>
+        <w:t>igure</w:t>
+      </w:r>
+      <w:r>
+        <w:rPr>
+          <w:rFonts w:ascii="Times" w:hAnsi="Times" w:cs="Times"/>
+          <w:color w:val="000000" w:themeColor="text1"/>
+          <w:sz w:val="18"/>
+          <w:szCs w:val="18"/>
+        </w:rPr>
+        <w:t>4</w:t>
+      </w:r>
+      <w:r>
+        <w:rPr>
+          <w:rFonts w:ascii="Times" w:hAnsi="Times" w:cs="Times"/>
+          <w:color w:val="000000" w:themeColor="text1"/>
+          <w:sz w:val="18"/>
+          <w:szCs w:val="18"/>
+        </w:rPr>
+        <w:t xml:space="preserve">) Left: Original / Right: </w:t>
+      </w:r>
+      <w:r>
+        <w:rPr>
+          <w:rFonts w:ascii="Times" w:hAnsi="Times" w:cs="Times"/>
+          <w:color w:val="000000" w:themeColor="text1"/>
+          <w:sz w:val="18"/>
+          <w:szCs w:val="18"/>
+        </w:rPr>
+        <w:t>Prediction (Before</w:t>
+      </w:r>
+      <w:r>
+        <w:rPr>
+          <w:rFonts w:ascii="Times" w:hAnsi="Times" w:cs="Times"/>
+          <w:color w:val="000000" w:themeColor="text1"/>
+          <w:sz w:val="18"/>
+          <w:szCs w:val="18"/>
+        </w:rPr>
+        <w:t>)</w:t>
+      </w:r>
+    </w:p>
+    <w:p>
+      <w:pPr>
+        <w:jc w:val="center"/>
+        <w:rPr>
+          <w:rFonts w:ascii="Times" w:hAnsi="Times" w:cs="Times"/>
+          <w:color w:val="000000" w:themeColor="text1"/>
+          <w:sz w:val="18"/>
+          <w:szCs w:val="18"/>
+        </w:rPr>
+      </w:pPr>
+    </w:p>
+    <w:p>
+      <w:pPr>
+        <w:jc w:val="center"/>
+        <w:rPr>
+          <w:rFonts w:ascii="Times" w:hAnsi="Times" w:cs="Times"/>
+          <w:color w:val="000000" w:themeColor="text1"/>
+          <w:sz w:val="18"/>
+          <w:szCs w:val="18"/>
+        </w:rPr>
+      </w:pPr>
+      <w:r>
+        <w:rPr>
+          <w:rFonts w:ascii="Times" w:hAnsi="Times" w:cs="Times New Roman"/>
+          <w:noProof/>
+        </w:rPr>
+        <w:drawing>
+          <wp:inline distT="0" distB="0" distL="0" distR="0" wp14:anchorId="63883E3A" wp14:editId="7CC82DC1">
+            <wp:extent cx="1296000" cy="1296000"/>
+            <wp:effectExtent l="0" t="0" r="0" b="0"/>
+            <wp:docPr id="730849780" name="그림 730849780" descr="말, 포유류, 동물 피규어, 조랑말이(가) 표시된 사진&#10;&#10;자동 생성된 설명"/>
+            <wp:cNvGraphicFramePr>
+              <a:graphicFrameLocks xmlns:a="http://schemas.openxmlformats.org/drawingml/2006/main" noChangeAspect="1"/>
+            </wp:cNvGraphicFramePr>
+            <a:graphic xmlns:a="http://schemas.openxmlformats.org/drawingml/2006/main">
+              <a:graphicData uri="http://schemas.openxmlformats.org/drawingml/2006/picture">
+                <pic:pic xmlns:pic="http://schemas.openxmlformats.org/drawingml/2006/picture">
+                  <pic:nvPicPr>
+                    <pic:cNvPr id="188584178" name="그림 5" descr="말, 포유류, 동물 피규어, 조랑말이(가) 표시된 사진&#10;&#10;자동 생성된 설명"/>
+                    <pic:cNvPicPr>
+                      <a:picLocks noChangeAspect="1" noChangeArrowheads="1"/>
+                    </pic:cNvPicPr>
+                  </pic:nvPicPr>
+                  <pic:blipFill>
+                    <a:blip r:embed="rId13">
+                      <a:extLst>
+                        <a:ext uri="{28A0092B-C50C-407E-A947-70E740481C1C}">
+                          <a14:useLocalDpi xmlns:a14="http://schemas.microsoft.com/office/drawing/2010/main" val="0"/>
+                        </a:ext>
+                      </a:extLst>
+                    </a:blip>
+                    <a:srcRect/>
+                    <a:stretch>
+                      <a:fillRect/>
+                    </a:stretch>
+                  </pic:blipFill>
+                  <pic:spPr bwMode="auto">
+                    <a:xfrm>
+                      <a:off x="0" y="0"/>
+                      <a:ext cx="1296000" cy="1296000"/>
+                    </a:xfrm>
+                    <a:prstGeom prst="rect">
+                      <a:avLst/>
+                    </a:prstGeom>
+                    <a:noFill/>
+                    <a:ln>
+                      <a:noFill/>
+                    </a:ln>
+                  </pic:spPr>
+                </pic:pic>
+              </a:graphicData>
+            </a:graphic>
+          </wp:inline>
+        </w:drawing>
+      </w:r>
+      <w:r>
+        <w:rPr>
+          <w:rFonts w:ascii="Times" w:hAnsi="Times" w:cs="Times" w:hint="eastAsia"/>
+          <w:color w:val="000000" w:themeColor="text1"/>
+          <w:sz w:val="18"/>
+          <w:szCs w:val="18"/>
+        </w:rPr>
+        <w:t xml:space="preserve"> </w:t>
+      </w:r>
+      <w:r>
+        <w:rPr>
+          <w:rFonts w:ascii="Times" w:hAnsi="Times" w:cs="Times"/>
+          <w:color w:val="000000" w:themeColor="text1"/>
+          <w:sz w:val="18"/>
+          <w:szCs w:val="18"/>
+        </w:rPr>
+        <w:t xml:space="preserve"> </w:t>
+      </w:r>
+      <w:r>
+        <w:rPr>
+          <w:rFonts w:ascii="Times" w:hAnsi="Times" w:cs="Times New Roman"/>
+          <w:noProof/>
+        </w:rPr>
+        <w:drawing>
+          <wp:inline distT="0" distB="0" distL="0" distR="0" wp14:anchorId="467ED69C" wp14:editId="73980135">
+            <wp:extent cx="1296000" cy="1296000"/>
+            <wp:effectExtent l="0" t="0" r="0" b="0"/>
+            <wp:docPr id="1133094056" name="그림 6" descr="지도이(가) 표시된 사진&#10;&#10;자동 생성된 설명"/>
+            <wp:cNvGraphicFramePr>
+              <a:graphicFrameLocks xmlns:a="http://schemas.openxmlformats.org/drawingml/2006/main" noChangeAspect="1"/>
+            </wp:cNvGraphicFramePr>
+            <a:graphic xmlns:a="http://schemas.openxmlformats.org/drawingml/2006/main">
+              <a:graphicData uri="http://schemas.openxmlformats.org/drawingml/2006/picture">
+                <pic:pic xmlns:pic="http://schemas.openxmlformats.org/drawingml/2006/picture">
+                  <pic:nvPicPr>
+                    <pic:cNvPr id="1133094056" name="그림 6" descr="지도이(가) 표시된 사진&#10;&#10;자동 생성된 설명"/>
+                    <pic:cNvPicPr>
+                      <a:picLocks noChangeAspect="1" noChangeArrowheads="1"/>
+                    </pic:cNvPicPr>
+                  </pic:nvPicPr>
+                  <pic:blipFill>
+                    <a:blip r:embed="rId15">
+                      <a:extLst>
+                        <a:ext uri="{28A0092B-C50C-407E-A947-70E740481C1C}">
+                          <a14:useLocalDpi xmlns:a14="http://schemas.microsoft.com/office/drawing/2010/main" val="0"/>
+                        </a:ext>
+                      </a:extLst>
+                    </a:blip>
+                    <a:srcRect/>
+                    <a:stretch>
+                      <a:fillRect/>
+                    </a:stretch>
+                  </pic:blipFill>
+                  <pic:spPr bwMode="auto">
+                    <a:xfrm>
+                      <a:off x="0" y="0"/>
+                      <a:ext cx="1296000" cy="1296000"/>
+                    </a:xfrm>
+                    <a:prstGeom prst="rect">
+                      <a:avLst/>
+                    </a:prstGeom>
+                    <a:noFill/>
+                    <a:ln>
+                      <a:noFill/>
+                    </a:ln>
+                  </pic:spPr>
+                </pic:pic>
+              </a:graphicData>
+            </a:graphic>
+          </wp:inline>
+        </w:drawing>
+      </w:r>
+    </w:p>
+    <w:p>
+      <w:pPr>
+        <w:jc w:val="center"/>
+        <w:rPr>
+          <w:rFonts w:ascii="Times" w:hAnsi="Times" w:cs="Times"/>
+          <w:color w:val="000000" w:themeColor="text1"/>
+          <w:sz w:val="18"/>
+          <w:szCs w:val="18"/>
+        </w:rPr>
+      </w:pPr>
+      <w:r>
+        <w:rPr>
+          <w:rFonts w:ascii="Times" w:hAnsi="Times" w:cs="Times" w:hint="eastAsia"/>
+          <w:color w:val="000000" w:themeColor="text1"/>
+          <w:sz w:val="18"/>
+          <w:szCs w:val="18"/>
+        </w:rPr>
+        <w:t>(F</w:t>
+      </w:r>
+      <w:r>
+        <w:rPr>
+          <w:rFonts w:ascii="Times" w:hAnsi="Times" w:cs="Times"/>
+          <w:color w:val="000000" w:themeColor="text1"/>
+          <w:sz w:val="18"/>
+          <w:szCs w:val="18"/>
+        </w:rPr>
+        <w:t xml:space="preserve">igure4) Left: Original / Right: </w:t>
+      </w:r>
+      <w:r>
+        <w:rPr>
+          <w:rFonts w:ascii="Times" w:hAnsi="Times" w:cs="Times"/>
+          <w:color w:val="000000" w:themeColor="text1"/>
+          <w:sz w:val="18"/>
+          <w:szCs w:val="18"/>
+        </w:rPr>
+        <w:t>Prediction (After</w:t>
+      </w:r>
+      <w:r>
+        <w:rPr>
+          <w:rFonts w:ascii="Times" w:hAnsi="Times" w:cs="Times"/>
+          <w:color w:val="000000" w:themeColor="text1"/>
+          <w:sz w:val="18"/>
+          <w:szCs w:val="18"/>
+        </w:rPr>
+        <w:t>)</w:t>
+      </w:r>
+    </w:p>
+    <w:p>
+      <w:pPr>
+        <w:rPr>
+          <w:rFonts w:ascii="Times" w:hAnsi="Times" w:cs="Times New Roman"/>
+        </w:rPr>
+      </w:pPr>
+    </w:p>
+    <w:p>
+      <w:pPr>
+        <w:rPr>
+          <w:rFonts w:ascii="Times" w:hAnsi="Times" w:cs="Times New Roman" w:hint="eastAsia"/>
+        </w:rPr>
+      </w:pPr>
+    </w:p>
+    <w:p>
+      <w:pPr>
+        <w:wordWrap/>
+        <w:rPr>
+          <w:rFonts w:ascii="Times" w:eastAsia="NanumMyeongjo" w:hAnsi="Times" w:cs="Times New Roman"/>
+          <w:b/>
+          <w:bCs/>
           <w:kern w:val="0"/>
           <w:sz w:val="30"/>
           <w:szCs w:val="30"/>
@@ -1065,7 +2416,7 @@
       <w:pPr>
         <w:wordWrap/>
         <w:rPr>
-          <w:rFonts w:ascii="Cambria" w:eastAsia="NanumMyeongjo" w:hAnsi="Cambria" w:cs="Times New Roman" w:hint="eastAsia"/>
+          <w:rFonts w:ascii="Cambria" w:eastAsia="NanumMyeongjo" w:hAnsi="Cambria" w:cs="Times New Roman"/>
           <w:kern w:val="0"/>
           <w:sz w:val="22"/>
           <w:szCs w:val="22"/>
@@ -1100,8 +2451,9 @@
           <w:sz w:val="22"/>
           <w:szCs w:val="22"/>
         </w:rPr>
-        <w:t xml:space="preserve">Unlike the original paper, UNet code used </w:t>
-      </w:r>
+        <w:t xml:space="preserve">Unlike the original paper, </w:t>
+      </w:r>
+      <w:proofErr w:type="spellStart"/>
       <w:r>
         <w:rPr>
           <w:rFonts w:ascii="Cambria" w:eastAsia="NanumMyeongjo" w:hAnsi="Cambria" w:cs="Times New Roman"/>
@@ -1109,6 +2461,25 @@
           <w:sz w:val="22"/>
           <w:szCs w:val="22"/>
         </w:rPr>
+        <w:t>UNet</w:t>
+      </w:r>
+      <w:proofErr w:type="spellEnd"/>
+      <w:r>
+        <w:rPr>
+          <w:rFonts w:ascii="Cambria" w:eastAsia="NanumMyeongjo" w:hAnsi="Cambria" w:cs="Times New Roman"/>
+          <w:kern w:val="0"/>
+          <w:sz w:val="22"/>
+          <w:szCs w:val="22"/>
+        </w:rPr>
+        <w:t xml:space="preserve"> code used </w:t>
+      </w:r>
+      <w:r>
+        <w:rPr>
+          <w:rFonts w:ascii="Cambria" w:eastAsia="NanumMyeongjo" w:hAnsi="Cambria" w:cs="Times New Roman"/>
+          <w:kern w:val="0"/>
+          <w:sz w:val="22"/>
+          <w:szCs w:val="22"/>
+        </w:rPr>
         <w:t>“</w:t>
       </w:r>
       <w:r>
@@ -1136,8 +2507,9 @@
           <w:sz w:val="22"/>
           <w:szCs w:val="22"/>
         </w:rPr>
-        <w:t xml:space="preserve"> rather than Up-convolution in the Up-sampling process. On the other hand, in the case of the Resnet encoder UNet, </w:t>
-      </w:r>
+        <w:t xml:space="preserve"> rather than Up-convolution in the Up-sampling process. On the other hand, in the case of the Resnet encoder </w:t>
+      </w:r>
+      <w:proofErr w:type="spellStart"/>
       <w:r>
         <w:rPr>
           <w:rFonts w:ascii="Cambria" w:eastAsia="NanumMyeongjo" w:hAnsi="Cambria" w:cs="Times New Roman"/>
@@ -1145,6 +2517,25 @@
           <w:sz w:val="22"/>
           <w:szCs w:val="22"/>
         </w:rPr>
+        <w:t>UNet</w:t>
+      </w:r>
+      <w:proofErr w:type="spellEnd"/>
+      <w:r>
+        <w:rPr>
+          <w:rFonts w:ascii="Cambria" w:eastAsia="NanumMyeongjo" w:hAnsi="Cambria" w:cs="Times New Roman"/>
+          <w:kern w:val="0"/>
+          <w:sz w:val="22"/>
+          <w:szCs w:val="22"/>
+        </w:rPr>
+        <w:t xml:space="preserve">, </w:t>
+      </w:r>
+      <w:r>
+        <w:rPr>
+          <w:rFonts w:ascii="Cambria" w:eastAsia="NanumMyeongjo" w:hAnsi="Cambria" w:cs="Times New Roman"/>
+          <w:kern w:val="0"/>
+          <w:sz w:val="22"/>
+          <w:szCs w:val="22"/>
+        </w:rPr>
         <w:t>“</w:t>
       </w:r>
       <w:r>
@@ -1192,6 +2583,28 @@
         </w:rPr>
         <w:t>sampling.</w:t>
       </w:r>
+    </w:p>
+    <w:p>
+      <w:pPr>
+        <w:wordWrap/>
+        <w:rPr>
+          <w:rFonts w:ascii="Cambria" w:eastAsia="NanumMyeongjo" w:hAnsi="Cambria" w:cs="Times New Roman"/>
+          <w:kern w:val="0"/>
+          <w:sz w:val="22"/>
+          <w:szCs w:val="22"/>
+        </w:rPr>
+      </w:pPr>
+    </w:p>
+    <w:p>
+      <w:pPr>
+        <w:wordWrap/>
+        <w:rPr>
+          <w:rFonts w:ascii="Cambria" w:eastAsia="NanumMyeongjo" w:hAnsi="Cambria" w:cs="Times New Roman" w:hint="eastAsia"/>
+          <w:kern w:val="0"/>
+          <w:sz w:val="22"/>
+          <w:szCs w:val="22"/>
+        </w:rPr>
+      </w:pPr>
     </w:p>
     <w:p>
       <w:pPr>

</xml_diff>